<commit_message>
Edited file to remove an unwanted character at end of file.
</commit_message>
<xml_diff>
--- a/Drawing Board Screenshots.docx
+++ b/Drawing Board Screenshots.docx
@@ -150,52 +150,6 @@
     <w:p>
       <w:bookmarkStart w:id="0" w:name="_GoBack"/>
       <w:bookmarkEnd w:id="0"/>
-      <w:r>
-        <w:rPr>
-          <w:noProof/>
-        </w:rPr>
-        <w:drawing>
-          <wp:inline distT="0" distB="0" distL="0" distR="0">
-            <wp:extent cx="5943600" cy="2851785"/>
-            <wp:effectExtent l="0" t="0" r="0" b="5715"/>
-            <wp:docPr id="4" name="Picture 4"/>
-            <wp:cNvGraphicFramePr>
-              <a:graphicFrameLocks xmlns:a="http://schemas.openxmlformats.org/drawingml/2006/main" noChangeAspect="1"/>
-            </wp:cNvGraphicFramePr>
-            <a:graphic xmlns:a="http://schemas.openxmlformats.org/drawingml/2006/main">
-              <a:graphicData uri="http://schemas.openxmlformats.org/drawingml/2006/picture">
-                <pic:pic xmlns:pic="http://schemas.openxmlformats.org/drawingml/2006/picture">
-                  <pic:nvPicPr>
-                    <pic:cNvPr id="0" name="screenshot4.png"/>
-                    <pic:cNvPicPr/>
-                  </pic:nvPicPr>
-                  <pic:blipFill>
-                    <a:blip r:embed="rId8">
-                      <a:extLst>
-                        <a:ext uri="{28A0092B-C50C-407E-A947-70E740481C1C}">
-                          <a14:useLocalDpi xmlns:a14="http://schemas.microsoft.com/office/drawing/2010/main" val="0"/>
-                        </a:ext>
-                      </a:extLst>
-                    </a:blip>
-                    <a:stretch>
-                      <a:fillRect/>
-                    </a:stretch>
-                  </pic:blipFill>
-                  <pic:spPr>
-                    <a:xfrm>
-                      <a:off x="0" y="0"/>
-                      <a:ext cx="5943600" cy="2851785"/>
-                    </a:xfrm>
-                    <a:prstGeom prst="rect">
-                      <a:avLst/>
-                    </a:prstGeom>
-                  </pic:spPr>
-                </pic:pic>
-              </a:graphicData>
-            </a:graphic>
-          </wp:inline>
-        </w:drawing>
-      </w:r>
     </w:p>
     <w:sectPr>
       <w:pgSz w:w="12240" w:h="15840"/>

</xml_diff>